<commit_message>
Atualização do artigo cientifico
</commit_message>
<xml_diff>
--- a/health-care-ia/ArtigoCientificoHealthCare.docx
+++ b/health-care-ia/ArtigoCientificoHealthCare.docx
@@ -41,9 +41,11 @@
       <w:r>
         <w:t xml:space="preserve"> (</w:t>
       </w:r>
+      <w:proofErr w:type="spellStart"/>
       <w:r>
         <w:t>Unipinhal</w:t>
       </w:r>
+      <w:proofErr w:type="spellEnd"/>
       <w:r>
         <w:t xml:space="preserve">) </w:t>
       </w:r>
@@ -72,9 +74,11 @@
       <w:r>
         <w:t xml:space="preserve"> (</w:t>
       </w:r>
+      <w:proofErr w:type="spellStart"/>
       <w:r>
         <w:t>Unipinhal</w:t>
       </w:r>
+      <w:proofErr w:type="spellEnd"/>
       <w:r>
         <w:t>)</w:t>
       </w:r>
@@ -119,13 +123,25 @@
         <w:pStyle w:val="Resumo"/>
       </w:pPr>
       <w:r>
-        <w:t>Atualmente pode-se notar vários casos de demora para diagnóstico, do qual a maioria são equivocados</w:t>
+        <w:t>Atualmente</w:t>
+      </w:r>
+      <w:r>
+        <w:t xml:space="preserve"> ao ir para algum posto de pronto atentimento público,</w:t>
+      </w:r>
+      <w:r>
+        <w:t xml:space="preserve"> pode-se notar vários casos de demora para diagnóstico, do qual a maioria são equivocados</w:t>
       </w:r>
       <w:r>
         <w:t>, resultando em</w:t>
       </w:r>
       <w:r>
-        <w:t xml:space="preserve"> esperas intermináveis para tratamento .</w:t>
+        <w:t xml:space="preserve"> espera</w:t>
+      </w:r>
+      <w:r>
+        <w:t>s intermináveis para tratamento</w:t>
+      </w:r>
+      <w:r>
+        <w:t>.</w:t>
       </w:r>
       <w:r>
         <w:t xml:space="preserve"> Com isso em mente, o</w:t>
@@ -149,7 +165,25 @@
         <w:t>coletar</w:t>
       </w:r>
       <w:r>
-        <w:t xml:space="preserve"> informações de pacientes, entender os sintomas do mesmo e com base nisso criar um diagnóstico prévio. Isso será realizado</w:t>
+        <w:t xml:space="preserve"> informações de pacientes, entender o</w:t>
+      </w:r>
+      <w:r>
+        <w:t xml:space="preserve"> contexto dos</w:t>
+      </w:r>
+      <w:r>
+        <w:t xml:space="preserve"> si</w:t>
+      </w:r>
+      <w:r>
+        <w:t>ntomas do mesmo e com base nessas informações, ser capaz de</w:t>
+      </w:r>
+      <w:r>
+        <w:t xml:space="preserve"> </w:t>
+      </w:r>
+      <w:r>
+        <w:t>desenvolver</w:t>
+      </w:r>
+      <w:r>
+        <w:t xml:space="preserve"> um diagnóstico prévio. Isso será realizado</w:t>
       </w:r>
       <w:r>
         <w:t xml:space="preserve"> a parti</w:t>
@@ -167,7 +201,13 @@
         <w:t>rtificial</w:t>
       </w:r>
       <w:r>
-        <w:t>, Aprendizado de máquina e Aprendizado profundo</w:t>
+        <w:t>,</w:t>
+      </w:r>
+      <w:r>
+        <w:t xml:space="preserve"> Redes Neurais,</w:t>
+      </w:r>
+      <w:r>
+        <w:t xml:space="preserve"> Aprendizado de máquina e Aprendizado profundo</w:t>
       </w:r>
       <w:r>
         <w:t xml:space="preserve"> com o intuito de</w:t>
@@ -178,13 +218,32 @@
       <w:r>
         <w:t>as não conformidades apresentadas anteriormente</w:t>
       </w:r>
-      <w:bookmarkStart w:id="0" w:name="_GoBack"/>
-      <w:bookmarkEnd w:id="0"/>
+      <w:r>
+        <w:t xml:space="preserve"> nos locais de atendimentos de saúde</w:t>
+      </w:r>
       <w:r>
         <w:t>,</w:t>
       </w:r>
       <w:r>
-        <w:t xml:space="preserve"> auxiliar profissionais, estudantes e entusiastas</w:t>
+        <w:t xml:space="preserve"> auxiliar profissionais</w:t>
+      </w:r>
+      <w:r>
+        <w:t xml:space="preserve"> no momento de leitura dos sintomas para o diagnóstico final</w:t>
+      </w:r>
+      <w:r>
+        <w:t>,</w:t>
+      </w:r>
+      <w:r>
+        <w:t xml:space="preserve"> auxilar</w:t>
+      </w:r>
+      <w:r>
+        <w:t xml:space="preserve"> estudantes</w:t>
+      </w:r>
+      <w:r>
+        <w:t xml:space="preserve"> na formação acadêmica</w:t>
+      </w:r>
+      <w:r>
+        <w:t xml:space="preserve"> e entusiastas</w:t>
       </w:r>
       <w:r>
         <w:t xml:space="preserve"> da á</w:t>
@@ -196,97 +255,10 @@
         <w:t>aú</w:t>
       </w:r>
       <w:r>
-        <w:t xml:space="preserve">de </w:t>
-      </w:r>
-      <w:r>
-        <w:t>...</w:t>
-      </w:r>
-      <w:r>
-        <w:t>.</w:t>
-      </w:r>
-      <w:r>
-        <w:t xml:space="preserve"> </w:t>
-      </w:r>
-      <w:r>
-        <w:t>ou Objetivou-se, com este trabalho,</w:t>
-      </w:r>
-      <w:r>
-        <w:t xml:space="preserve"> </w:t>
-      </w:r>
-      <w:r>
-        <w:t>...</w:t>
-      </w:r>
-      <w:r>
-        <w:t xml:space="preserve"> </w:t>
-      </w:r>
-      <w:r>
-        <w:t>(</w:t>
-      </w:r>
-      <w:r>
-        <w:t>incluir de forma sucinta um texto que incentive a leitura, o que trata o trabalho e as principais conclusões</w:t>
-      </w:r>
-      <w:r>
-        <w:t>, entre 150 e 300 palavras</w:t>
-      </w:r>
-      <w:r>
-        <w:t>)</w:t>
-      </w:r>
-      <w:r>
-        <w:t>.</w:t>
-      </w:r>
-      <w:r>
-        <w:t xml:space="preserve"> </w:t>
-      </w:r>
-      <w:r>
-        <w:rPr>
-          <w:color w:val="FF0000"/>
-          <w:highlight w:val="yellow"/>
-        </w:rPr>
-        <w:t>Parágrafo único</w:t>
-      </w:r>
-      <w:r>
-        <w:rPr>
-          <w:color w:val="FF0000"/>
-          <w:highlight w:val="yellow"/>
-        </w:rPr>
-        <w:t>. Espaçamento simples</w:t>
-      </w:r>
-      <w:r>
-        <w:rPr>
-          <w:highlight w:val="yellow"/>
-        </w:rPr>
-        <w:t>.</w:t>
-      </w:r>
-    </w:p>
-    <w:p>
-      <w:pPr>
-        <w:pStyle w:val="Palavras-chave"/>
-        <w:spacing w:after="0"/>
-      </w:pPr>
-      <w:r>
-        <w:rPr>
-          <w:rFonts w:cs="Arial"/>
-          <w:b/>
-          <w:i w:val="0"/>
-          <w:lang w:val="pt-BR"/>
-        </w:rPr>
-        <w:t>Palavras-chave</w:t>
-      </w:r>
-      <w:r>
-        <w:rPr>
-          <w:rFonts w:cs="Arial"/>
-          <w:lang w:val="pt-BR"/>
-        </w:rPr>
-        <w:t xml:space="preserve">: </w:t>
-      </w:r>
-      <w:r>
-        <w:t>[três a qua</w:t>
-      </w:r>
-      <w:r>
-        <w:t>t</w:t>
-      </w:r>
-      <w:r>
-        <w:t>ro termos simples ou compostos que resumem o assunto]</w:t>
+        <w:t>de</w:t>
+      </w:r>
+      <w:r>
+        <w:t xml:space="preserve"> na procura de conhecimento</w:t>
       </w:r>
       <w:r>
         <w:t>.</w:t>
@@ -322,60 +294,41 @@
     <w:p>
       <w:pPr>
         <w:pStyle w:val="Resumo"/>
+        <w:rPr>
+          <w:lang w:val="pt-BR"/>
+        </w:rPr>
       </w:pPr>
       <w:r>
         <w:rPr>
           <w:lang w:val="en-US"/>
         </w:rPr>
-        <w:t>Th</w:t>
-      </w:r>
+        <w:t xml:space="preserve">Currently in any health care station, anyone can note several cases of diagnostic delay, </w:t>
+      </w:r>
+      <w:proofErr w:type="gramStart"/>
       <w:r>
         <w:rPr>
           <w:lang w:val="en-US"/>
         </w:rPr>
-        <w:t>e objective of this work was to develop …</w:t>
-      </w:r>
+        <w:t>most</w:t>
+      </w:r>
+      <w:proofErr w:type="gramEnd"/>
       <w:r>
         <w:rPr>
           <w:lang w:val="en-US"/>
         </w:rPr>
-        <w:t xml:space="preserve"> </w:t>
-      </w:r>
-      <w:r>
-        <w:t>(seria a tradução para o inglês do conteúdo do Resumo).</w:t>
-      </w:r>
-    </w:p>
-    <w:p>
-      <w:pPr>
-        <w:pStyle w:val="Palavras-chave"/>
-        <w:rPr>
-          <w:lang w:val="pt-BR"/>
-        </w:rPr>
-      </w:pPr>
-      <w:r>
-        <w:rPr>
-          <w:b/>
-          <w:lang w:val="pt-BR"/>
-        </w:rPr>
-        <w:t>Key words</w:t>
-      </w:r>
-      <w:r>
-        <w:rPr>
-          <w:lang w:val="pt-BR"/>
-        </w:rPr>
-        <w:t>: [três a qua</w:t>
-      </w:r>
-      <w:r>
-        <w:rPr>
-          <w:lang w:val="pt-BR"/>
-        </w:rPr>
-        <w:t>t</w:t>
-      </w:r>
-      <w:r>
-        <w:rPr>
-          <w:lang w:val="pt-BR"/>
-        </w:rPr>
-        <w:t>ro termos simples ou compostos que resumem o assunto].</w:t>
+        <w:t xml:space="preserve"> of which are misleading, resulting in endless waiting for treatment. With this in mind, the objective of this work was to create a system that was able to collect information from patients, understand the context of the patient's symptoms and based on this information, be able to develop a previous diagnosis. This will be done from the knowledge obtained in Artificial Intelligence, Machine Learning and Deep Learning with the purpose of solving the nonconformities presented previously in health care station, assisting professionals at the moment of reading the symptoms for the final diagnosis, assisting students in academic training and health enthusiasts in search of </w:t>
+      </w:r>
+      <w:r>
+        <w:rPr>
+          <w:lang w:val="en"/>
+        </w:rPr>
+        <w:t>knowledge</w:t>
+      </w:r>
+      <w:r>
+        <w:rPr>
+          <w:lang w:val="en-US"/>
+        </w:rPr>
+        <w:t>.</w:t>
       </w:r>
     </w:p>
     <w:p>
@@ -402,31 +355,22 @@
       <w:pPr>
         <w:pStyle w:val="Corpodetexto"/>
       </w:pPr>
-      <w:r>
-        <w:t xml:space="preserve">Este documento tem como objetivo apresentar o modelo de artigos a serem propostos para a Revista de Tecnologia dos cursos de Engenharia da Computação e Engenharia Mecatrônica. Sendo assim, sua principal função </w:t>
-      </w:r>
-      <w:r>
-        <w:t>é</w:t>
-      </w:r>
-      <w:r>
-        <w:t xml:space="preserve"> expor como deve ser montado o artigo no que diz respeito ao formato e a formatação dos diversos itens que podem compor o artigo.</w:t>
-      </w:r>
     </w:p>
     <w:p>
       <w:pPr>
         <w:pStyle w:val="Corpodetexto"/>
       </w:pPr>
       <w:r>
-        <w:t>Tem</w:t>
-      </w:r>
-      <w:r>
-        <w:t xml:space="preserve"> como base a norma ABNT e a observação de outras revistas da instituição. Desta forma, possui uma finalidade dupla sendo a primeira para</w:t>
-      </w:r>
-      <w:r>
-        <w:t xml:space="preserve"> apresentar como deve ser montado um artigo científico e, em segundo lugar, </w:t>
-      </w:r>
-      <w:r>
-        <w:t xml:space="preserve">padronizar as formatações, pois todas estão encapsuladas em estilos pré-definidos. </w:t>
+        <w:t>Em qualquer unidade de atendentimento de saúde nos dias de hoje, existe um processo para o atendimento do paciente a ser respeitado, inicialmente o paciente deve passar pela etapa de triagem, que consiste em um sistema de seleção, coletagem e classificação de pacientes com o intuito de definir o risco vital o paciente a partir de analise dos sintomas do mesmo.</w:t>
+      </w:r>
+      <w:r>
+        <w:t xml:space="preserve"> Uma vez a analise feita, o paciente é classificado de acordo com a sua respectiva urgencia vital e a partir desse momento o paciente é retornado à espera para o tratamento do doutor responsável, essa espera é respectiva a classificação atribuída, podendo chegar a até mais de </w:t>
+      </w:r>
+      <w:r>
+        <w:t>4</w:t>
+      </w:r>
+      <w:r>
+        <w:t xml:space="preserve"> hrs de espera.</w:t>
       </w:r>
     </w:p>
     <w:p>
@@ -434,23 +378,38 @@
         <w:pStyle w:val="Corpodetexto"/>
       </w:pPr>
       <w:r>
-        <w:t>Isso se torna extremamente importante</w:t>
-      </w:r>
-      <w:r>
-        <w:t>, pois</w:t>
-      </w:r>
-      <w:r>
-        <w:t xml:space="preserve"> os autores podem se preocupar apenas com o conteúdo do trabalho que estão desenvolvendo</w:t>
-      </w:r>
-      <w:r>
-        <w:t xml:space="preserve"> e, ao mesmo tempo, </w:t>
-      </w:r>
-      <w:r>
         <w:lastRenderedPageBreak/>
-        <w:t>teremos proposições de artigos já padronizados, o que facilita o trabalho de edição da revista</w:t>
-      </w:r>
-      <w:r>
-        <w:t>.</w:t>
+        <w:t xml:space="preserve">O </w:t>
+      </w:r>
+      <w:r>
+        <w:t>objetivo inicial</w:t>
+      </w:r>
+      <w:r>
+        <w:t xml:space="preserve"> </w:t>
+      </w:r>
+      <w:r>
+        <w:t>com o sistema desenvolvido é obter</w:t>
+      </w:r>
+      <w:r>
+        <w:t xml:space="preserve"> um sistema utilizando conhecimentos em Inteligencia Artificial, </w:t>
+      </w:r>
+      <w:r>
+        <w:t xml:space="preserve">aprendizado de maquina, redes neurais e aprendizado profundo que, à </w:t>
+      </w:r>
+      <w:r>
+        <w:t>primeiro passo</w:t>
+      </w:r>
+      <w:r>
+        <w:t>, seja capaz de</w:t>
+      </w:r>
+      <w:r>
+        <w:t xml:space="preserve"> solucionar </w:t>
+      </w:r>
+      <w:r>
+        <w:t>a</w:t>
+      </w:r>
+      <w:r>
+        <w:t xml:space="preserve"> demora do processo de coletagem de sintomas e classificação de pacientes, tornando assim tanto a espera para realização da triagem, a realização da triagem e a espera pós-triagem mais ágeis.</w:t>
       </w:r>
     </w:p>
     <w:p>
@@ -463,77 +422,162 @@
         </w:rPr>
       </w:pPr>
       <w:r>
-        <w:t>Sendo assim, leia completamente este documento e utilize o modelo para montar seu artigo utilizando as formatações pré-existentes. O trabalho passa a ser</w:t>
-      </w:r>
-      <w:r>
-        <w:rPr>
-          <w:rFonts w:cs="Arial"/>
-          <w:szCs w:val="24"/>
-          <w:lang w:val="pt-BR"/>
-        </w:rPr>
-        <w:t xml:space="preserve"> apenas de digitar ou copia</w:t>
-      </w:r>
-      <w:r>
-        <w:rPr>
-          <w:rFonts w:cs="Arial"/>
-          <w:szCs w:val="24"/>
-          <w:lang w:val="pt-BR"/>
-        </w:rPr>
-        <w:t>r</w:t>
-      </w:r>
-      <w:r>
-        <w:rPr>
-          <w:rFonts w:cs="Arial"/>
-          <w:szCs w:val="24"/>
-          <w:lang w:val="pt-BR"/>
-        </w:rPr>
-        <w:t>-colar e selecionar o estilo do item incluído</w:t>
-      </w:r>
-      <w:r>
-        <w:rPr>
-          <w:rFonts w:cs="Arial"/>
-          <w:szCs w:val="24"/>
-          <w:lang w:val="pt-BR"/>
-        </w:rPr>
-        <w:t>.</w:t>
+        <w:rPr>
+          <w:rFonts w:cs="Arial"/>
+          <w:szCs w:val="24"/>
+          <w:lang w:val="pt-BR"/>
+        </w:rPr>
+        <w:t xml:space="preserve"> </w:t>
+      </w:r>
+    </w:p>
+    <w:p>
+      <w:pPr>
+        <w:pStyle w:val="Subtitulo"/>
+      </w:pPr>
+      <w:r>
+        <w:t>2.  Fundamentos Teóricos</w:t>
       </w:r>
     </w:p>
     <w:p>
       <w:pPr>
         <w:pStyle w:val="Corpodetexto"/>
-        <w:rPr>
-          <w:rFonts w:cs="Arial"/>
-          <w:szCs w:val="24"/>
-          <w:lang w:val="pt-BR"/>
-        </w:rPr>
-      </w:pPr>
-      <w:r>
-        <w:rPr>
-          <w:rFonts w:cs="Arial"/>
-          <w:szCs w:val="24"/>
-          <w:lang w:val="pt-BR"/>
-        </w:rPr>
-        <w:t>É importante lembrar que a formatação correta auxilia na boa avaliação do artigo proposto</w:t>
-      </w:r>
-      <w:r>
-        <w:rPr>
-          <w:rFonts w:cs="Arial"/>
-          <w:szCs w:val="24"/>
-          <w:lang w:val="pt-BR"/>
-        </w:rPr>
-        <w:t xml:space="preserve">. </w:t>
-      </w:r>
-    </w:p>
-    <w:p>
-      <w:pPr>
-        <w:pStyle w:val="Subtitulo"/>
-      </w:pPr>
-      <w:r>
-        <w:t>2. Formatação G</w:t>
-      </w:r>
-      <w:r>
-        <w:t>eral</w:t>
-      </w:r>
+      </w:pPr>
+    </w:p>
+    <w:p>
+      <w:pPr>
+        <w:pStyle w:val="Corpodetexto"/>
+      </w:pPr>
+      <w:r>
+        <w:t>Para o desenvolvimento do projeto foi necessário um estudo sobre a área da saúde, mais espeficicadamente a parte de triagem, coleta de sintomas e tramento de pacientes, conceitos gerais de inteligencia artificial, aprendizado de máquina para treinamento da inteligencia artificial desenvolvida, aprendizado profundo para a inteligencia artificial se adaptar ao local designado e redes neurais para o discernimento de informação.</w:t>
+      </w:r>
+    </w:p>
+    <w:p>
+      <w:pPr>
+        <w:pStyle w:val="Corpodetexto"/>
+      </w:pPr>
+      <w:r>
+        <w:rPr>
+          <w:b/>
+        </w:rPr>
+        <w:t>Conhecimentos na área da saúde:</w:t>
+      </w:r>
+      <w:r>
+        <w:t xml:space="preserve"> </w:t>
+      </w:r>
+      <w:r>
+        <w:t>Após</w:t>
+      </w:r>
+      <w:r>
+        <w:t xml:space="preserve"> estudos em campo e conteúdos já publicados, foi obtido as sequintes informações a respeito do tratamento de pacientes em postos de pronto atendimento. A triagem tem como objetivo classificar o risco vital do paciente a partir de sintomas coletados</w:t>
+      </w:r>
+      <w:r>
+        <w:t>, tais como, pressão, pulso, respiração, temperatura, glicemia capilar, peso, saturação e outros. Uma vez feito a análise de sintomas, o paciente é classificado de acordo com o seu grau de urgencia vital seguinto o padrão de classificação de manchester. De acordo com a classificação de machester, o pac</w:t>
+      </w:r>
+      <w:r>
+        <w:t>iente pode ser classificado em 5 tipos diferentes</w:t>
+      </w:r>
+      <w:r>
+        <w:t xml:space="preserve">, são eles: Emergencia, Muita Urgencia, Urgente, Pouco Urgente e Não Urgente, dos quais são </w:t>
+      </w:r>
+      <w:r>
+        <w:t>distinguidos</w:t>
+      </w:r>
+      <w:r>
+        <w:t xml:space="preserve"> a partir das cores Vermelho, Laranja, Amarelo, Verde e Azul respectivamente. Cada tipo de classificação contém uma previsão de atendimento, seguindo da classificação de coloração vermelha até a azul, são essas as previsões de atendimento, Imediato, em até 20 minutos, em até 60 minutos, em até 120 minutos e em até 240 minutos.</w:t>
+      </w:r>
+      <w:r>
+        <w:rPr>
+          <w:noProof/>
+          <w:lang w:val="pt-BR"/>
+        </w:rPr>
+        <w:lastRenderedPageBreak/>
+        <w:drawing>
+          <wp:inline distT="0" distB="0" distL="0" distR="0" wp14:anchorId="46484622" wp14:editId="5049BB26">
+            <wp:extent cx="5521960" cy="2038350"/>
+            <wp:effectExtent l="0" t="0" r="2540" b="0"/>
+            <wp:docPr id="2" name="Imagem 2"/>
+            <wp:cNvGraphicFramePr>
+              <a:graphicFrameLocks xmlns:a="http://schemas.openxmlformats.org/drawingml/2006/main" noChangeAspect="1"/>
+            </wp:cNvGraphicFramePr>
+            <a:graphic xmlns:a="http://schemas.openxmlformats.org/drawingml/2006/main">
+              <a:graphicData uri="http://schemas.openxmlformats.org/drawingml/2006/picture">
+                <pic:pic xmlns:pic="http://schemas.openxmlformats.org/drawingml/2006/picture">
+                  <pic:nvPicPr>
+                    <pic:cNvPr id="2" name="ClassificaçãoManchester.jpg"/>
+                    <pic:cNvPicPr/>
+                  </pic:nvPicPr>
+                  <pic:blipFill>
+                    <a:blip r:embed="rId10">
+                      <a:extLst>
+                        <a:ext uri="{28A0092B-C50C-407E-A947-70E740481C1C}">
+                          <a14:useLocalDpi xmlns:a14="http://schemas.microsoft.com/office/drawing/2010/main" val="0"/>
+                        </a:ext>
+                      </a:extLst>
+                    </a:blip>
+                    <a:stretch>
+                      <a:fillRect/>
+                    </a:stretch>
+                  </pic:blipFill>
+                  <pic:spPr>
+                    <a:xfrm>
+                      <a:off x="0" y="0"/>
+                      <a:ext cx="5521960" cy="2038350"/>
+                    </a:xfrm>
+                    <a:prstGeom prst="rect">
+                      <a:avLst/>
+                    </a:prstGeom>
+                  </pic:spPr>
+                </pic:pic>
+              </a:graphicData>
+            </a:graphic>
+          </wp:inline>
+        </w:drawing>
+      </w:r>
+    </w:p>
+    <w:p>
+      <w:pPr>
+        <w:pStyle w:val="Legenda"/>
+        <w:framePr w:wrap="auto" w:vAnchor="margin" w:hAnchor="text" w:xAlign="left" w:yAlign="inline" w:anchorLock="1"/>
+        <w:spacing w:line="360" w:lineRule="auto"/>
+        <w:rPr>
+          <w:rFonts w:cs="Arial"/>
+          <w:sz w:val="20"/>
+          <w:szCs w:val="24"/>
+          <w:lang w:val="pt-BR"/>
+        </w:rPr>
+      </w:pPr>
+      <w:r>
+        <w:t xml:space="preserve"> </w:t>
+      </w:r>
+      <w:r>
+        <w:rPr>
+          <w:rFonts w:cs="Arial"/>
+          <w:sz w:val="20"/>
+          <w:szCs w:val="24"/>
+          <w:lang w:val="pt-BR"/>
+        </w:rPr>
+        <w:t>Figura 1 – Classificação de Manchester</w:t>
+      </w:r>
+    </w:p>
+    <w:p>
+      <w:pPr>
+        <w:pStyle w:val="Corpodetexto"/>
+      </w:pPr>
+    </w:p>
+    <w:p>
+      <w:pPr>
+        <w:pStyle w:val="Corpodetexto"/>
+      </w:pPr>
+    </w:p>
+    <w:p>
+      <w:pPr>
+        <w:pStyle w:val="Corpodetexto"/>
+      </w:pPr>
+    </w:p>
+    <w:p>
+      <w:pPr>
+        <w:pStyle w:val="Corpodetexto"/>
+      </w:pPr>
     </w:p>
     <w:p>
       <w:pPr>
@@ -775,7 +819,11 @@
         <w:t>formatado com o estilo Autoria</w:t>
       </w:r>
       <w:r>
-        <w:t xml:space="preserve">, com primeira letra de cada nome em maiúscula e o restante em minúsculo, em negrito, seguido da sigla da instituição (entre parênteses) e e-mail do autor. Nas linhas seguintes, deve-se repetir o mesmo procedimento para os demais autores. </w:t>
+        <w:t xml:space="preserve">, com primeira letra de cada nome em maiúscula e o restante em minúsculo, em negrito, seguido da sigla da </w:t>
+      </w:r>
+      <w:r>
+        <w:lastRenderedPageBreak/>
+        <w:t xml:space="preserve">instituição (entre parênteses) e e-mail do autor. Nas linhas seguintes, deve-se repetir o mesmo procedimento para os demais autores. </w:t>
       </w:r>
       <w:r>
         <w:t>Um mini-currículo (opcional) pode ser colocado abaixo do nome de cada autor, focando</w:t>
@@ -807,11 +855,7 @@
         <w:t>300 palavras</w:t>
       </w:r>
       <w:r>
-        <w:t xml:space="preserve">. </w:t>
-      </w:r>
-      <w:r>
-        <w:lastRenderedPageBreak/>
-        <w:t xml:space="preserve">Deve-se utilizar </w:t>
+        <w:t xml:space="preserve">. Deve-se utilizar </w:t>
       </w:r>
       <w:r>
         <w:t xml:space="preserve">a formatação com o estilo </w:t>
@@ -862,7 +906,12 @@
         <w:t>Sugerem-se</w:t>
       </w:r>
       <w:r>
-        <w:t xml:space="preserve"> três palavras-chave, em português, separadas por ponto-e-vírgula, com primeira letra de cada palavra em maiúsculo e o restante em minúsculo. </w:t>
+        <w:t xml:space="preserve"> três palavras-chave, em português,</w:t>
+      </w:r>
+      <w:bookmarkStart w:id="0" w:name="_GoBack"/>
+      <w:bookmarkEnd w:id="0"/>
+      <w:r>
+        <w:t xml:space="preserve"> separadas por ponto-e-vírgula, com primeira letra de cada palavra em maiúsculo e o restante em minúsculo. </w:t>
       </w:r>
       <w:r>
         <w:t xml:space="preserve">Deve ser usado o estilo </w:t>
@@ -1185,7 +1234,14 @@
         <w:rPr>
           <w:lang w:val="pt-BR"/>
         </w:rPr>
-        <w:t xml:space="preserve"> para a legenda posicionada logo abaixo do mesmo</w:t>
+        <w:t xml:space="preserve"> para a legenda posicionada </w:t>
+      </w:r>
+      <w:r>
+        <w:rPr>
+          <w:lang w:val="pt-BR"/>
+        </w:rPr>
+        <w:lastRenderedPageBreak/>
+        <w:t>logo abaixo do mesmo</w:t>
       </w:r>
       <w:r>
         <w:rPr>
@@ -1225,7 +1281,6 @@
           <w:szCs w:val="24"/>
           <w:lang w:val="pt-BR"/>
         </w:rPr>
-        <w:lastRenderedPageBreak/>
         <w:drawing>
           <wp:inline distT="0" distB="0" distL="0" distR="0" wp14:anchorId="1DC8005D" wp14:editId="11712AE5">
             <wp:extent cx="4933950" cy="2009775"/>
@@ -1244,7 +1299,7 @@
                     </pic:cNvPicPr>
                   </pic:nvPicPr>
                   <pic:blipFill>
-                    <a:blip r:embed="rId10" cstate="print">
+                    <a:blip r:embed="rId11" cstate="print">
                       <a:extLst>
                         <a:ext uri="{28A0092B-C50C-407E-A947-70E740481C1C}">
                           <a14:useLocalDpi xmlns:a14="http://schemas.microsoft.com/office/drawing/2010/main" val="0"/>
@@ -1793,7 +1848,7 @@
         <w:tblLook w:val="04A0" w:firstRow="1" w:lastRow="0" w:firstColumn="1" w:lastColumn="0" w:noHBand="0" w:noVBand="1"/>
       </w:tblPr>
       <w:tblGrid>
-        <w:gridCol w:w="8929"/>
+        <w:gridCol w:w="8721"/>
       </w:tblGrid>
       <w:tr>
         <w:tc>
@@ -1858,8 +1913,8 @@
         <w:tblLook w:val="04A0" w:firstRow="1" w:lastRow="0" w:firstColumn="1" w:lastColumn="0" w:noHBand="0" w:noVBand="1"/>
       </w:tblPr>
       <w:tblGrid>
-        <w:gridCol w:w="1418"/>
-        <w:gridCol w:w="7403"/>
+        <w:gridCol w:w="1385"/>
+        <w:gridCol w:w="7231"/>
       </w:tblGrid>
       <w:tr>
         <w:tc>
@@ -1887,6 +1942,7 @@
                 <w:rFonts w:cs="Arial"/>
                 <w:szCs w:val="24"/>
               </w:rPr>
+              <w:lastRenderedPageBreak/>
               <w:t>Sexo</w:t>
             </w:r>
           </w:p>
@@ -2063,7 +2119,7 @@
         <w:tblLook w:val="04A0" w:firstRow="1" w:lastRow="0" w:firstColumn="1" w:lastColumn="0" w:noHBand="0" w:noVBand="1"/>
       </w:tblPr>
       <w:tblGrid>
-        <w:gridCol w:w="8929"/>
+        <w:gridCol w:w="8721"/>
       </w:tblGrid>
       <w:tr>
         <w:tc>
@@ -2298,9 +2354,9 @@
       <w:pPr>
         <w:pStyle w:val="Corpodetexto"/>
         <w:sectPr>
-          <w:headerReference w:type="even" r:id="rId11"/>
-          <w:headerReference w:type="default" r:id="rId12"/>
-          <w:footerReference w:type="even" r:id="rId13"/>
+          <w:headerReference w:type="even" r:id="rId12"/>
+          <w:headerReference w:type="default" r:id="rId13"/>
+          <w:footerReference w:type="even" r:id="rId14"/>
           <w:type w:val="continuous"/>
           <w:pgSz w:w="11907" w:h="16840" w:code="9"/>
           <w:pgMar w:top="1418" w:right="1418" w:bottom="1418" w:left="1418" w:header="851" w:footer="0" w:gutter="0"/>
@@ -2619,35 +2675,31 @@
           <w:color w:val="FF0000"/>
           <w:highlight w:val="yellow"/>
         </w:rPr>
-        <w:t xml:space="preserve">É importante lembrar que tudo o que foi citado deve estar na referência, mas não deve existir referências que não foram citadas no </w:t>
-      </w:r>
-      <w:r>
-        <w:rPr>
-          <w:color w:val="FF0000"/>
-          <w:highlight w:val="yellow"/>
-        </w:rPr>
+        <w:t>É importante lembrar que tudo o que foi citado deve estar na referência, mas não deve existir referências que não foram citadas no trabalho.</w:t>
+      </w:r>
+    </w:p>
+    <w:p>
+      <w:pPr>
+        <w:pStyle w:val="Corpodetexto"/>
+      </w:pPr>
+      <w:r>
+        <w:t xml:space="preserve">No capítulo a </w:t>
+      </w:r>
+      <w:r>
+        <w:t>seguir</w:t>
+      </w:r>
+      <w:r>
+        <w:t xml:space="preserve"> tem-se um exemplo de </w:t>
+      </w:r>
+      <w:r>
+        <w:t>como</w:t>
+      </w:r>
+      <w:r>
+        <w:t xml:space="preserve"> as referências devem ser </w:t>
+      </w:r>
+      <w:r>
         <w:lastRenderedPageBreak/>
-        <w:t>trabalho.</w:t>
-      </w:r>
-    </w:p>
-    <w:p>
-      <w:pPr>
-        <w:pStyle w:val="Corpodetexto"/>
-      </w:pPr>
-      <w:r>
-        <w:t xml:space="preserve">No capítulo a </w:t>
-      </w:r>
-      <w:r>
-        <w:t>seguir</w:t>
-      </w:r>
-      <w:r>
-        <w:t xml:space="preserve"> tem-se um exemplo de </w:t>
-      </w:r>
-      <w:r>
-        <w:t>como</w:t>
-      </w:r>
-      <w:r>
-        <w:t xml:space="preserve"> as referências devem ser apresentadas.</w:t>
+        <w:t>apresentadas.</w:t>
       </w:r>
       <w:r>
         <w:t xml:space="preserve"> É importante observar as pequenas diferenças apresentadas para livros, jornais, revistas, e-mails recebidos, publicações em artigos e congressos e endereços de conteúdos na Internet.</w:t>
@@ -2716,7 +2768,27 @@
           <w:szCs w:val="24"/>
           <w:lang w:val="pt-BR"/>
         </w:rPr>
-        <w:t xml:space="preserve">Explorando MFD nas impressoras fiscais Bematech </w:t>
+        <w:t xml:space="preserve">Explorando MFD nas impressoras fiscais </w:t>
+      </w:r>
+      <w:proofErr w:type="spellStart"/>
+      <w:r>
+        <w:rPr>
+          <w:rFonts w:cs="Arial"/>
+          <w:b/>
+          <w:szCs w:val="24"/>
+          <w:lang w:val="pt-BR"/>
+        </w:rPr>
+        <w:t>Bematech</w:t>
+      </w:r>
+      <w:proofErr w:type="spellEnd"/>
+      <w:r>
+        <w:rPr>
+          <w:rFonts w:cs="Arial"/>
+          <w:b/>
+          <w:szCs w:val="24"/>
+          <w:lang w:val="pt-BR"/>
+        </w:rPr>
+        <w:t xml:space="preserve"> </w:t>
       </w:r>
       <w:r>
         <w:rPr>
@@ -2848,8 +2920,19 @@
           <w:szCs w:val="24"/>
           <w:lang w:val="pt-BR"/>
         </w:rPr>
-        <w:t>Apenas um exemplo de construção de artigo baseado em modelo auto-representativo</w:t>
-      </w:r>
+        <w:t xml:space="preserve">Apenas um exemplo de construção de artigo baseado em modelo </w:t>
+      </w:r>
+      <w:proofErr w:type="spellStart"/>
+      <w:r>
+        <w:rPr>
+          <w:rFonts w:cs="Arial"/>
+          <w:b/>
+          <w:szCs w:val="24"/>
+          <w:lang w:val="pt-BR"/>
+        </w:rPr>
+        <w:t>auto-representativo</w:t>
+      </w:r>
+      <w:proofErr w:type="spellEnd"/>
       <w:r>
         <w:rPr>
           <w:rFonts w:cs="Arial"/>
@@ -3238,7 +3321,13 @@
       <w:rPr>
         <w:rStyle w:val="Nmerodepgina"/>
       </w:rPr>
-      <w:t>Estudos qualitativos com o apoio de grupos focados</w:t>
+      <w:t xml:space="preserve">Estudos </w:t>
+    </w:r>
+    <w:r>
+      <w:rPr>
+        <w:rStyle w:val="Nmerodepgina"/>
+      </w:rPr>
+      <w:t>qualitativos com o apoio de grupos focados</w:t>
     </w:r>
   </w:p>
   <w:p/>
@@ -3322,7 +3411,7 @@
         <w:sz w:val="20"/>
         <w:lang w:val="pt-BR"/>
       </w:rPr>
-      <w:t>1</w:t>
+      <w:t>8</w:t>
     </w:r>
     <w:r>
       <w:rPr>
@@ -5172,6 +5261,30 @@
       <w:u w:val="single"/>
     </w:rPr>
   </w:style>
+  <w:style w:type="paragraph" w:styleId="Pr-formataoHTML">
+    <w:name w:val="HTML Preformatted"/>
+    <w:basedOn w:val="Normal"/>
+    <w:link w:val="Pr-formataoHTMLChar"/>
+    <w:semiHidden/>
+    <w:unhideWhenUsed/>
+    <w:rsid w:val="00D90828"/>
+    <w:rPr>
+      <w:rFonts w:ascii="Consolas" w:hAnsi="Consolas"/>
+      <w:sz w:val="20"/>
+      <w:szCs w:val="20"/>
+    </w:rPr>
+  </w:style>
+  <w:style w:type="character" w:customStyle="1" w:styleId="Pr-formataoHTMLChar">
+    <w:name w:val="Pré-formatação HTML Char"/>
+    <w:basedOn w:val="Fontepargpadro"/>
+    <w:link w:val="Pr-formataoHTML"/>
+    <w:semiHidden/>
+    <w:rsid w:val="00D90828"/>
+    <w:rPr>
+      <w:rFonts w:ascii="Consolas" w:hAnsi="Consolas"/>
+      <w:lang w:val="pt-PT"/>
+    </w:rPr>
+  </w:style>
 </w:styles>
 </file>
 
@@ -5463,7 +5576,7 @@
 </file>
 
 <file path=customXml/itemProps1.xml><?xml version="1.0" encoding="utf-8"?>
-<ds:datastoreItem xmlns:ds="http://schemas.openxmlformats.org/officeDocument/2006/customXml" ds:itemID="{360876A9-1B7A-487D-8653-C63CC824D1DF}">
+<ds:datastoreItem xmlns:ds="http://schemas.openxmlformats.org/officeDocument/2006/customXml" ds:itemID="{C2E12F3C-750F-4C9F-B721-2B2A1A4ACA29}">
   <ds:schemaRefs>
     <ds:schemaRef ds:uri="http://schemas.openxmlformats.org/officeDocument/2006/bibliography"/>
   </ds:schemaRefs>

</xml_diff>